<commit_message>
add answer to hw1, left for readme + optional + testcasees
</commit_message>
<xml_diff>
--- a/hw1.docx
+++ b/hw1.docx
@@ -3,8 +3,1291 @@
 <w:document xmlns:wpc="http://schemas.microsoft.com/office/word/2010/wordprocessingCanvas" xmlns:mo="http://schemas.microsoft.com/office/mac/office/2008/main" xmlns:mc="http://schemas.openxmlformats.org/markup-compatibility/2006" xmlns:mv="urn:schemas-microsoft-com:mac:vml" xmlns:o="urn:schemas-microsoft-com:office:office" xmlns:r="http://schemas.openxmlformats.org/officeDocument/2006/relationships" xmlns:m="http://schemas.openxmlformats.org/officeDocument/2006/math" xmlns:v="urn:schemas-microsoft-com:vml" xmlns:wp14="http://schemas.microsoft.com/office/word/2010/wordprocessingDrawing" xmlns:wp="http://schemas.openxmlformats.org/drawingml/2006/wordprocessingDrawing" xmlns:w10="urn:schemas-microsoft-com:office:word" xmlns:w="http://schemas.openxmlformats.org/wordprocessingml/2006/main" xmlns:w14="http://schemas.microsoft.com/office/word/2010/wordml" xmlns:wpg="http://schemas.microsoft.com/office/word/2010/wordprocessingGroup" xmlns:wpi="http://schemas.microsoft.com/office/word/2010/wordprocessingInk" xmlns:wne="http://schemas.microsoft.com/office/word/2006/wordml" xmlns:wps="http://schemas.microsoft.com/office/word/2010/wordprocessingShape" mc:Ignorable="w14 wp14">
   <w:body>
     <w:p>
+      <w:pPr>
+        <w:pStyle w:val="ListParagraph"/>
+        <w:widowControl w:val="0"/>
+        <w:numPr>
+          <w:ilvl w:val="0"/>
+          <w:numId w:val="3"/>
+        </w:numPr>
+        <w:autoSpaceDE w:val="0"/>
+        <w:autoSpaceDN w:val="0"/>
+        <w:adjustRightInd w:val="0"/>
+        <w:spacing w:after="240"/>
+        <w:rPr>
+          <w:rFonts w:ascii="Times" w:hAnsi="Times" w:cs="Times"/>
+        </w:rPr>
+      </w:pPr>
+      <w:r>
+        <w:t>Testcase:</w:t>
+      </w:r>
+      <w:r>
+        <w:t xml:space="preserve"> </w:t>
+      </w:r>
+      <w:r>
+        <w:t xml:space="preserve"> </w:t>
+      </w:r>
+      <w:r>
+        <w:rPr>
+          <w:rFonts w:ascii="Times" w:hAnsi="Times" w:cs="Times"/>
+        </w:rPr>
+        <w:t>MATIntro.c -&gt; pageindex &gt;= (1&lt;&lt;20)</w:t>
+      </w:r>
+    </w:p>
+    <w:p>
+      <w:pPr>
+        <w:pStyle w:val="ListParagraph"/>
+        <w:widowControl w:val="0"/>
+        <w:numPr>
+          <w:ilvl w:val="0"/>
+          <w:numId w:val="3"/>
+        </w:numPr>
+        <w:autoSpaceDE w:val="0"/>
+        <w:autoSpaceDN w:val="0"/>
+        <w:adjustRightInd w:val="0"/>
+        <w:spacing w:after="240"/>
+        <w:rPr>
+          <w:rFonts w:ascii="Times" w:hAnsi="Times" w:cs="Times"/>
+        </w:rPr>
+      </w:pPr>
       <w:bookmarkStart w:id="0" w:name="_GoBack"/>
       <w:bookmarkEnd w:id="0"/>
+    </w:p>
+    <w:p/>
+    <w:p/>
+    <w:p/>
+    <w:p/>
+    <w:p/>
+    <w:p>
+      <w:r>
+        <w:rPr>
+          <w:noProof/>
+        </w:rPr>
+        <w:drawing>
+          <wp:inline distT="0" distB="0" distL="0" distR="0" wp14:anchorId="4646C896" wp14:editId="2489F238">
+            <wp:extent cx="5270500" cy="1896838"/>
+            <wp:effectExtent l="0" t="0" r="0" b="8255"/>
+            <wp:docPr id="1" name="Picture 1"/>
+            <wp:cNvGraphicFramePr>
+              <a:graphicFrameLocks xmlns:a="http://schemas.openxmlformats.org/drawingml/2006/main" noChangeAspect="1"/>
+            </wp:cNvGraphicFramePr>
+            <a:graphic xmlns:a="http://schemas.openxmlformats.org/drawingml/2006/main">
+              <a:graphicData uri="http://schemas.openxmlformats.org/drawingml/2006/picture">
+                <pic:pic xmlns:pic="http://schemas.openxmlformats.org/drawingml/2006/picture">
+                  <pic:nvPicPr>
+                    <pic:cNvPr id="0" name="Picture 1"/>
+                    <pic:cNvPicPr>
+                      <a:picLocks noChangeAspect="1" noChangeArrowheads="1"/>
+                    </pic:cNvPicPr>
+                  </pic:nvPicPr>
+                  <pic:blipFill>
+                    <a:blip r:embed="rId6">
+                      <a:extLst>
+                        <a:ext uri="{28A0092B-C50C-407E-A947-70E740481C1C}">
+                          <a14:useLocalDpi xmlns:a14="http://schemas.microsoft.com/office/drawing/2010/main" val="0"/>
+                        </a:ext>
+                      </a:extLst>
+                    </a:blip>
+                    <a:srcRect/>
+                    <a:stretch>
+                      <a:fillRect/>
+                    </a:stretch>
+                  </pic:blipFill>
+                  <pic:spPr bwMode="auto">
+                    <a:xfrm>
+                      <a:off x="0" y="0"/>
+                      <a:ext cx="5270500" cy="1896838"/>
+                    </a:xfrm>
+                    <a:prstGeom prst="rect">
+                      <a:avLst/>
+                    </a:prstGeom>
+                    <a:noFill/>
+                    <a:ln>
+                      <a:noFill/>
+                    </a:ln>
+                  </pic:spPr>
+                </pic:pic>
+              </a:graphicData>
+            </a:graphic>
+          </wp:inline>
+        </w:drawing>
+      </w:r>
+    </w:p>
+    <w:p/>
+    <w:p>
+      <w:pPr>
+        <w:rPr>
+          <w:lang w:eastAsia="zh-CN"/>
+        </w:rPr>
+      </w:pPr>
+      <w:r>
+        <w:t xml:space="preserve">e05b = </w:t>
+      </w:r>
+      <w:r>
+        <w:t>57435</w:t>
+      </w:r>
+    </w:p>
+    <w:p>
+      <w:pPr>
+        <w:rPr>
+          <w:lang w:eastAsia="zh-CN"/>
+        </w:rPr>
+      </w:pPr>
+      <w:r>
+        <w:rPr>
+          <w:rFonts w:hint="eastAsia"/>
+          <w:lang w:eastAsia="zh-CN"/>
+        </w:rPr>
+        <w:t xml:space="preserve">fff0 = </w:t>
+      </w:r>
+      <w:r>
+        <w:rPr>
+          <w:lang w:eastAsia="zh-CN"/>
+        </w:rPr>
+        <w:t>65520</w:t>
+      </w:r>
+    </w:p>
+    <w:p>
+      <w:pPr>
+        <w:rPr>
+          <w:lang w:eastAsia="zh-CN"/>
+        </w:rPr>
+      </w:pPr>
+    </w:p>
+    <w:p>
+      <w:pPr>
+        <w:rPr>
+          <w:lang w:eastAsia="zh-CN"/>
+        </w:rPr>
+      </w:pPr>
+    </w:p>
+    <w:p>
+      <w:pPr>
+        <w:widowControl w:val="0"/>
+        <w:autoSpaceDE w:val="0"/>
+        <w:autoSpaceDN w:val="0"/>
+        <w:adjustRightInd w:val="0"/>
+        <w:spacing w:after="240"/>
+        <w:rPr>
+          <w:rFonts w:ascii="Times" w:hAnsi="Times" w:cs="Times"/>
+        </w:rPr>
+      </w:pPr>
+      <w:r>
+        <w:rPr>
+          <w:rFonts w:ascii="Arial" w:hAnsi="Arial" w:cs="Arial"/>
+          <w:b/>
+          <w:bCs/>
+          <w:color w:val="262626"/>
+          <w:sz w:val="48"/>
+          <w:szCs w:val="48"/>
+        </w:rPr>
+        <w:t xml:space="preserve">Question A </w:t>
+      </w:r>
+    </w:p>
+    <w:p>
+      <w:pPr>
+        <w:widowControl w:val="0"/>
+        <w:numPr>
+          <w:ilvl w:val="0"/>
+          <w:numId w:val="1"/>
+        </w:numPr>
+        <w:tabs>
+          <w:tab w:val="left" w:pos="220"/>
+          <w:tab w:val="left" w:pos="720"/>
+        </w:tabs>
+        <w:autoSpaceDE w:val="0"/>
+        <w:autoSpaceDN w:val="0"/>
+        <w:adjustRightInd w:val="0"/>
+        <w:spacing w:after="373"/>
+        <w:ind w:hanging="720"/>
+        <w:rPr>
+          <w:rFonts w:ascii="Arial" w:hAnsi="Arial" w:cs="Arial"/>
+          <w:color w:val="262626"/>
+          <w:sz w:val="38"/>
+          <w:szCs w:val="38"/>
+        </w:rPr>
+      </w:pPr>
+      <w:r>
+        <w:rPr>
+          <w:rFonts w:ascii="Arial" w:hAnsi="Arial" w:cs="Arial"/>
+          <w:color w:val="262626"/>
+          <w:sz w:val="38"/>
+          <w:szCs w:val="38"/>
+        </w:rPr>
+        <w:t>At what point does the processor start executing 32-bit code? What exactly causes the switch from 16- to 32-bit mode?  +</w:t>
+      </w:r>
+    </w:p>
+    <w:p>
+      <w:pPr>
+        <w:widowControl w:val="0"/>
+        <w:tabs>
+          <w:tab w:val="left" w:pos="220"/>
+          <w:tab w:val="left" w:pos="720"/>
+        </w:tabs>
+        <w:autoSpaceDE w:val="0"/>
+        <w:autoSpaceDN w:val="0"/>
+        <w:adjustRightInd w:val="0"/>
+        <w:spacing w:after="373"/>
+        <w:rPr>
+          <w:rFonts w:ascii="Arial" w:hAnsi="Arial" w:cs="Arial"/>
+          <w:color w:val="262626"/>
+          <w:sz w:val="38"/>
+          <w:szCs w:val="38"/>
+        </w:rPr>
+      </w:pPr>
+      <w:r>
+        <w:rPr>
+          <w:rFonts w:ascii="Arial" w:hAnsi="Arial" w:cs="Arial"/>
+          <w:color w:val="262626"/>
+          <w:sz w:val="38"/>
+          <w:szCs w:val="38"/>
+        </w:rPr>
+        <w:t xml:space="preserve">-&gt;When the real </w:t>
+      </w:r>
+      <w:r>
+        <w:rPr>
+          <w:rFonts w:ascii="Arial" w:hAnsi="Arial" w:cs="Arial"/>
+          <w:b/>
+          <w:sz w:val="38"/>
+          <w:szCs w:val="38"/>
+        </w:rPr>
+        <w:t>boot loader</w:t>
+      </w:r>
+      <w:r>
+        <w:rPr>
+          <w:rFonts w:ascii="Arial" w:hAnsi="Arial" w:cs="Arial"/>
+          <w:color w:val="262626"/>
+          <w:sz w:val="38"/>
+          <w:szCs w:val="38"/>
+        </w:rPr>
+        <w:t xml:space="preserve"> </w:t>
+      </w:r>
+      <w:r>
+        <w:rPr>
+          <w:rFonts w:ascii="Arial" w:hAnsi="Arial" w:cs="Arial"/>
+          <w:color w:val="262626"/>
+          <w:sz w:val="38"/>
+          <w:szCs w:val="38"/>
+          <w:highlight w:val="yellow"/>
+        </w:rPr>
+        <w:t>(in lab1, boot1 (load from sector 2 - 63 by boot0</w:t>
+      </w:r>
+      <w:r>
+        <w:rPr>
+          <w:rFonts w:ascii="Arial" w:hAnsi="Arial" w:cs="Arial"/>
+          <w:color w:val="262626"/>
+          <w:sz w:val="38"/>
+          <w:szCs w:val="38"/>
+          <w:highlight w:val="yellow"/>
+        </w:rPr>
+        <w:t xml:space="preserve"> ???</w:t>
+      </w:r>
+      <w:r>
+        <w:rPr>
+          <w:rFonts w:ascii="Arial" w:hAnsi="Arial" w:cs="Arial"/>
+          <w:color w:val="262626"/>
+          <w:sz w:val="38"/>
+          <w:szCs w:val="38"/>
+          <w:highlight w:val="yellow"/>
+        </w:rPr>
+        <w:t>)</w:t>
+      </w:r>
+      <w:r>
+        <w:rPr>
+          <w:rFonts w:ascii="Arial" w:hAnsi="Arial" w:cs="Arial"/>
+          <w:color w:val="262626"/>
+          <w:sz w:val="38"/>
+          <w:szCs w:val="38"/>
+        </w:rPr>
+        <w:t xml:space="preserve">) start to function and switch the process from real mode to 32-bit protected mode. </w:t>
+      </w:r>
+    </w:p>
+    <w:p>
+      <w:pPr>
+        <w:widowControl w:val="0"/>
+        <w:tabs>
+          <w:tab w:val="left" w:pos="220"/>
+          <w:tab w:val="left" w:pos="720"/>
+        </w:tabs>
+        <w:autoSpaceDE w:val="0"/>
+        <w:autoSpaceDN w:val="0"/>
+        <w:adjustRightInd w:val="0"/>
+        <w:spacing w:after="373"/>
+        <w:rPr>
+          <w:rFonts w:ascii="Arial" w:hAnsi="Arial" w:cs="Arial"/>
+          <w:color w:val="262626"/>
+          <w:sz w:val="38"/>
+          <w:szCs w:val="38"/>
+        </w:rPr>
+      </w:pPr>
+      <w:r>
+        <w:rPr>
+          <w:rFonts w:ascii="Arial" w:hAnsi="Arial" w:cs="Arial"/>
+          <w:color w:val="262626"/>
+          <w:sz w:val="38"/>
+          <w:szCs w:val="38"/>
+        </w:rPr>
+        <w:t>*</w:t>
+      </w:r>
+      <w:r>
+        <w:rPr>
+          <w:rFonts w:ascii="Arial" w:hAnsi="Arial" w:cs="Arial"/>
+          <w:color w:val="262626"/>
+          <w:sz w:val="38"/>
+          <w:szCs w:val="38"/>
+        </w:rPr>
+        <w:t xml:space="preserve">Instruction: </w:t>
+      </w:r>
+    </w:p>
+    <w:p>
+      <w:pPr>
+        <w:widowControl w:val="0"/>
+        <w:tabs>
+          <w:tab w:val="left" w:pos="220"/>
+          <w:tab w:val="left" w:pos="720"/>
+        </w:tabs>
+        <w:autoSpaceDE w:val="0"/>
+        <w:autoSpaceDN w:val="0"/>
+        <w:adjustRightInd w:val="0"/>
+        <w:spacing w:after="373"/>
+        <w:rPr>
+          <w:rFonts w:ascii="Arial" w:hAnsi="Arial" w:cs="Arial"/>
+          <w:color w:val="262626"/>
+          <w:sz w:val="38"/>
+          <w:szCs w:val="38"/>
+        </w:rPr>
+      </w:pPr>
+      <w:r>
+        <w:rPr>
+          <w:rFonts w:ascii="Arial" w:hAnsi="Arial" w:cs="Arial"/>
+          <w:color w:val="262626"/>
+          <w:sz w:val="38"/>
+          <w:szCs w:val="38"/>
+        </w:rPr>
+        <w:t>movl</w:t>
+      </w:r>
+      <w:r>
+        <w:rPr>
+          <w:rFonts w:ascii="Arial" w:hAnsi="Arial" w:cs="Arial"/>
+          <w:color w:val="262626"/>
+          <w:sz w:val="38"/>
+          <w:szCs w:val="38"/>
+        </w:rPr>
+        <w:tab/>
+        <w:t>%eax, %cr0</w:t>
+      </w:r>
+      <w:r>
+        <w:rPr>
+          <w:rFonts w:ascii="Arial" w:hAnsi="Arial" w:cs="Arial"/>
+          <w:color w:val="262626"/>
+          <w:sz w:val="38"/>
+          <w:szCs w:val="38"/>
+        </w:rPr>
+        <w:t xml:space="preserve"> (eax = 1)</w:t>
+      </w:r>
+    </w:p>
+    <w:p>
+      <w:pPr>
+        <w:widowControl w:val="0"/>
+        <w:tabs>
+          <w:tab w:val="left" w:pos="220"/>
+          <w:tab w:val="left" w:pos="720"/>
+        </w:tabs>
+        <w:autoSpaceDE w:val="0"/>
+        <w:autoSpaceDN w:val="0"/>
+        <w:adjustRightInd w:val="0"/>
+        <w:spacing w:after="373"/>
+        <w:rPr>
+          <w:rFonts w:ascii="Arial" w:hAnsi="Arial" w:cs="Arial"/>
+          <w:color w:val="262626"/>
+          <w:sz w:val="38"/>
+          <w:szCs w:val="38"/>
+        </w:rPr>
+      </w:pPr>
+      <w:r>
+        <w:rPr>
+          <w:rFonts w:ascii="Arial" w:hAnsi="Arial" w:cs="Arial"/>
+          <w:color w:val="262626"/>
+          <w:sz w:val="38"/>
+          <w:szCs w:val="38"/>
+        </w:rPr>
+        <w:t>ljmp</w:t>
+      </w:r>
+      <w:r>
+        <w:rPr>
+          <w:rFonts w:ascii="Arial" w:hAnsi="Arial" w:cs="Arial"/>
+          <w:color w:val="262626"/>
+          <w:sz w:val="38"/>
+          <w:szCs w:val="38"/>
+        </w:rPr>
+        <w:tab/>
+        <w:t>$PROT_MODE_CSEG, $protcseg</w:t>
+      </w:r>
+    </w:p>
+    <w:p>
+      <w:pPr>
+        <w:widowControl w:val="0"/>
+        <w:numPr>
+          <w:ilvl w:val="0"/>
+          <w:numId w:val="1"/>
+        </w:numPr>
+        <w:tabs>
+          <w:tab w:val="left" w:pos="220"/>
+          <w:tab w:val="left" w:pos="720"/>
+        </w:tabs>
+        <w:autoSpaceDE w:val="0"/>
+        <w:autoSpaceDN w:val="0"/>
+        <w:adjustRightInd w:val="0"/>
+        <w:spacing w:after="373"/>
+        <w:ind w:hanging="720"/>
+        <w:rPr>
+          <w:rFonts w:ascii="Arial" w:hAnsi="Arial" w:cs="Arial"/>
+          <w:color w:val="262626"/>
+          <w:sz w:val="38"/>
+          <w:szCs w:val="38"/>
+        </w:rPr>
+      </w:pPr>
+      <w:r>
+        <w:rPr>
+          <w:rFonts w:ascii="Arial" w:hAnsi="Arial" w:cs="Arial"/>
+          <w:color w:val="262626"/>
+          <w:sz w:val="38"/>
+          <w:szCs w:val="38"/>
+        </w:rPr>
+        <w:lastRenderedPageBreak/>
+        <w:t xml:space="preserve">What is the </w:t>
+      </w:r>
+      <w:r>
+        <w:rPr>
+          <w:rFonts w:ascii="Arial" w:hAnsi="Arial" w:cs="Arial"/>
+          <w:i/>
+          <w:iCs/>
+          <w:color w:val="262626"/>
+          <w:sz w:val="38"/>
+          <w:szCs w:val="38"/>
+        </w:rPr>
+        <w:t xml:space="preserve">last </w:t>
+      </w:r>
+      <w:r>
+        <w:rPr>
+          <w:rFonts w:ascii="Arial" w:hAnsi="Arial" w:cs="Arial"/>
+          <w:color w:val="262626"/>
+          <w:sz w:val="38"/>
+          <w:szCs w:val="38"/>
+        </w:rPr>
+        <w:t xml:space="preserve">instruction of the boot loader executed, and what is the </w:t>
+      </w:r>
+      <w:r>
+        <w:rPr>
+          <w:rFonts w:ascii="Arial" w:hAnsi="Arial" w:cs="Arial"/>
+          <w:i/>
+          <w:iCs/>
+          <w:color w:val="262626"/>
+          <w:sz w:val="38"/>
+          <w:szCs w:val="38"/>
+        </w:rPr>
+        <w:t xml:space="preserve">first </w:t>
+      </w:r>
+      <w:r>
+        <w:rPr>
+          <w:rFonts w:ascii="Arial" w:hAnsi="Arial" w:cs="Arial"/>
+          <w:color w:val="262626"/>
+          <w:sz w:val="38"/>
+          <w:szCs w:val="38"/>
+        </w:rPr>
+        <w:t>instruction of the kernel it just loaded?  +</w:t>
+      </w:r>
+    </w:p>
+    <w:p>
+      <w:pPr>
+        <w:pStyle w:val="ListParagraph"/>
+        <w:widowControl w:val="0"/>
+        <w:numPr>
+          <w:ilvl w:val="0"/>
+          <w:numId w:val="2"/>
+        </w:numPr>
+        <w:tabs>
+          <w:tab w:val="left" w:pos="220"/>
+          <w:tab w:val="left" w:pos="720"/>
+        </w:tabs>
+        <w:autoSpaceDE w:val="0"/>
+        <w:autoSpaceDN w:val="0"/>
+        <w:adjustRightInd w:val="0"/>
+        <w:spacing w:after="373"/>
+        <w:rPr>
+          <w:rFonts w:ascii="Arial" w:hAnsi="Arial" w:cs="Arial"/>
+          <w:color w:val="262626"/>
+          <w:sz w:val="38"/>
+          <w:szCs w:val="38"/>
+        </w:rPr>
+      </w:pPr>
+      <w:r>
+        <w:rPr>
+          <w:rFonts w:ascii="Arial" w:hAnsi="Arial" w:cs="Arial"/>
+          <w:color w:val="262626"/>
+          <w:sz w:val="38"/>
+          <w:szCs w:val="38"/>
+        </w:rPr>
+        <w:t>last instruction:</w:t>
+      </w:r>
+      <w:r>
+        <w:rPr>
+          <w:rFonts w:ascii="Arial" w:hAnsi="Arial" w:cs="Arial"/>
+          <w:color w:val="262626"/>
+          <w:sz w:val="38"/>
+          <w:szCs w:val="38"/>
+        </w:rPr>
+        <w:t>in function</w:t>
+      </w:r>
+      <w:r>
+        <w:rPr>
+          <w:rFonts w:ascii="Arial" w:hAnsi="Arial" w:cs="Arial"/>
+          <w:color w:val="262626"/>
+          <w:sz w:val="38"/>
+          <w:szCs w:val="38"/>
+        </w:rPr>
+        <w:t xml:space="preserve"> </w:t>
+      </w:r>
+      <w:r>
+        <w:rPr>
+          <w:rFonts w:ascii="Arial" w:hAnsi="Arial" w:cs="Arial"/>
+          <w:color w:val="262626"/>
+          <w:sz w:val="38"/>
+          <w:szCs w:val="38"/>
+        </w:rPr>
+        <w:t xml:space="preserve">exec_kernel </w:t>
+      </w:r>
+    </w:p>
+    <w:p>
+      <w:pPr>
+        <w:pStyle w:val="ListParagraph"/>
+        <w:widowControl w:val="0"/>
+        <w:numPr>
+          <w:ilvl w:val="0"/>
+          <w:numId w:val="2"/>
+        </w:numPr>
+        <w:tabs>
+          <w:tab w:val="left" w:pos="220"/>
+          <w:tab w:val="left" w:pos="720"/>
+        </w:tabs>
+        <w:autoSpaceDE w:val="0"/>
+        <w:autoSpaceDN w:val="0"/>
+        <w:adjustRightInd w:val="0"/>
+        <w:spacing w:after="373"/>
+        <w:rPr>
+          <w:rFonts w:ascii="Arial" w:hAnsi="Arial" w:cs="Arial"/>
+          <w:color w:val="262626"/>
+          <w:sz w:val="38"/>
+          <w:szCs w:val="38"/>
+        </w:rPr>
+      </w:pPr>
+      <w:r>
+        <w:rPr>
+          <w:rFonts w:ascii="Arial" w:hAnsi="Arial" w:cs="Arial"/>
+          <w:color w:val="262626"/>
+          <w:sz w:val="38"/>
+          <w:szCs w:val="38"/>
+        </w:rPr>
+        <w:t>jmp</w:t>
+      </w:r>
+      <w:r>
+        <w:rPr>
+          <w:rFonts w:ascii="Arial" w:hAnsi="Arial" w:cs="Arial"/>
+          <w:color w:val="262626"/>
+          <w:sz w:val="38"/>
+          <w:szCs w:val="38"/>
+        </w:rPr>
+        <w:tab/>
+        <w:t>*%edx</w:t>
+      </w:r>
+      <w:r>
+        <w:rPr>
+          <w:rFonts w:ascii="Arial" w:hAnsi="Arial" w:cs="Arial"/>
+          <w:color w:val="262626"/>
+          <w:sz w:val="38"/>
+          <w:szCs w:val="38"/>
+        </w:rPr>
+        <w:t xml:space="preserve"> (kernal’s entry point)</w:t>
+      </w:r>
+      <w:r>
+        <w:rPr>
+          <w:rFonts w:ascii="Arial" w:hAnsi="Arial" w:cs="Arial"/>
+          <w:color w:val="262626"/>
+          <w:sz w:val="38"/>
+          <w:szCs w:val="38"/>
+        </w:rPr>
+        <w:t xml:space="preserve"> </w:t>
+      </w:r>
+    </w:p>
+    <w:p>
+      <w:pPr>
+        <w:pStyle w:val="ListParagraph"/>
+        <w:widowControl w:val="0"/>
+        <w:numPr>
+          <w:ilvl w:val="0"/>
+          <w:numId w:val="2"/>
+        </w:numPr>
+        <w:tabs>
+          <w:tab w:val="left" w:pos="220"/>
+          <w:tab w:val="left" w:pos="720"/>
+        </w:tabs>
+        <w:autoSpaceDE w:val="0"/>
+        <w:autoSpaceDN w:val="0"/>
+        <w:adjustRightInd w:val="0"/>
+        <w:spacing w:after="373"/>
+        <w:rPr>
+          <w:rFonts w:ascii="Arial" w:hAnsi="Arial" w:cs="Arial"/>
+          <w:color w:val="262626"/>
+          <w:sz w:val="38"/>
+          <w:szCs w:val="38"/>
+        </w:rPr>
+      </w:pPr>
+      <w:r>
+        <w:rPr>
+          <w:rFonts w:ascii="Arial" w:hAnsi="Arial" w:cs="Arial"/>
+          <w:color w:val="262626"/>
+          <w:sz w:val="38"/>
+          <w:szCs w:val="38"/>
+        </w:rPr>
+        <w:t>first</w:t>
+      </w:r>
+      <w:r>
+        <w:rPr>
+          <w:rFonts w:ascii="Arial" w:hAnsi="Arial" w:cs="Arial"/>
+          <w:color w:val="262626"/>
+          <w:sz w:val="38"/>
+          <w:szCs w:val="38"/>
+        </w:rPr>
+        <w:t>:</w:t>
+      </w:r>
+      <w:r>
+        <w:rPr>
+          <w:rFonts w:ascii="Arial" w:hAnsi="Arial" w:cs="Arial"/>
+          <w:color w:val="262626"/>
+          <w:sz w:val="38"/>
+          <w:szCs w:val="38"/>
+        </w:rPr>
+        <w:t xml:space="preserve"> </w:t>
+      </w:r>
+      <w:r>
+        <w:rPr>
+          <w:rFonts w:ascii="Arial" w:hAnsi="Arial" w:cs="Arial"/>
+          <w:color w:val="262626"/>
+          <w:sz w:val="38"/>
+          <w:szCs w:val="38"/>
+        </w:rPr>
+        <w:t>/* tell BIOS to warmboot next time */</w:t>
+      </w:r>
+    </w:p>
+    <w:p>
+      <w:pPr>
+        <w:pStyle w:val="ListParagraph"/>
+        <w:widowControl w:val="0"/>
+        <w:numPr>
+          <w:ilvl w:val="0"/>
+          <w:numId w:val="2"/>
+        </w:numPr>
+        <w:tabs>
+          <w:tab w:val="left" w:pos="220"/>
+          <w:tab w:val="left" w:pos="720"/>
+        </w:tabs>
+        <w:autoSpaceDE w:val="0"/>
+        <w:autoSpaceDN w:val="0"/>
+        <w:adjustRightInd w:val="0"/>
+        <w:spacing w:after="373"/>
+        <w:rPr>
+          <w:rFonts w:ascii="Arial" w:hAnsi="Arial" w:cs="Arial"/>
+          <w:color w:val="262626"/>
+          <w:sz w:val="38"/>
+          <w:szCs w:val="38"/>
+        </w:rPr>
+      </w:pPr>
+      <w:r>
+        <w:rPr>
+          <w:rFonts w:ascii="Arial" w:hAnsi="Arial" w:cs="Arial"/>
+          <w:color w:val="262626"/>
+          <w:sz w:val="38"/>
+          <w:szCs w:val="38"/>
+        </w:rPr>
+        <w:tab/>
+        <w:t>movw</w:t>
+      </w:r>
+      <w:r>
+        <w:rPr>
+          <w:rFonts w:ascii="Arial" w:hAnsi="Arial" w:cs="Arial"/>
+          <w:color w:val="262626"/>
+          <w:sz w:val="38"/>
+          <w:szCs w:val="38"/>
+        </w:rPr>
+        <w:tab/>
+        <w:t>$0x1234,0x472</w:t>
+      </w:r>
+    </w:p>
+    <w:p>
+      <w:pPr>
+        <w:widowControl w:val="0"/>
+        <w:numPr>
+          <w:ilvl w:val="0"/>
+          <w:numId w:val="1"/>
+        </w:numPr>
+        <w:tabs>
+          <w:tab w:val="left" w:pos="220"/>
+          <w:tab w:val="left" w:pos="720"/>
+        </w:tabs>
+        <w:autoSpaceDE w:val="0"/>
+        <w:autoSpaceDN w:val="0"/>
+        <w:adjustRightInd w:val="0"/>
+        <w:spacing w:after="373"/>
+        <w:ind w:hanging="720"/>
+        <w:rPr>
+          <w:rFonts w:ascii="Arial" w:hAnsi="Arial" w:cs="Arial"/>
+          <w:color w:val="262626"/>
+          <w:sz w:val="38"/>
+          <w:szCs w:val="38"/>
+        </w:rPr>
+      </w:pPr>
+      <w:r>
+        <w:rPr>
+          <w:rFonts w:ascii="Arial" w:hAnsi="Arial" w:cs="Arial"/>
+          <w:i/>
+          <w:iCs/>
+          <w:color w:val="262626"/>
+          <w:sz w:val="38"/>
+          <w:szCs w:val="38"/>
+        </w:rPr>
+        <w:t xml:space="preserve">Where </w:t>
+      </w:r>
+      <w:r>
+        <w:rPr>
+          <w:rFonts w:ascii="Arial" w:hAnsi="Arial" w:cs="Arial"/>
+          <w:color w:val="262626"/>
+          <w:sz w:val="38"/>
+          <w:szCs w:val="38"/>
+        </w:rPr>
+        <w:t xml:space="preserve">is the first instruction of the </w:t>
+      </w:r>
+      <w:r>
+        <w:rPr>
+          <w:rFonts w:ascii="Arial" w:hAnsi="Arial" w:cs="Arial"/>
+          <w:color w:val="262626"/>
+          <w:sz w:val="38"/>
+          <w:szCs w:val="38"/>
+        </w:rPr>
+        <w:t>kernel</w:t>
+      </w:r>
+    </w:p>
+    <w:p>
+      <w:pPr>
+        <w:widowControl w:val="0"/>
+        <w:tabs>
+          <w:tab w:val="left" w:pos="220"/>
+          <w:tab w:val="left" w:pos="720"/>
+        </w:tabs>
+        <w:autoSpaceDE w:val="0"/>
+        <w:autoSpaceDN w:val="0"/>
+        <w:adjustRightInd w:val="0"/>
+        <w:spacing w:after="373"/>
+        <w:rPr>
+          <w:rFonts w:ascii="Arial" w:hAnsi="Arial" w:cs="Arial"/>
+          <w:color w:val="262626"/>
+          <w:sz w:val="38"/>
+          <w:szCs w:val="38"/>
+        </w:rPr>
+      </w:pPr>
+      <w:r>
+        <w:rPr>
+          <w:rFonts w:ascii="Arial" w:hAnsi="Arial" w:cs="Arial"/>
+          <w:color w:val="262626"/>
+          <w:sz w:val="38"/>
+          <w:szCs w:val="38"/>
+        </w:rPr>
+        <w:t xml:space="preserve"> </w:t>
+      </w:r>
+      <w:r>
+        <w:rPr>
+          <w:rFonts w:ascii="Arial" w:hAnsi="Arial" w:cs="Arial"/>
+          <w:color w:val="262626"/>
+          <w:sz w:val="38"/>
+          <w:szCs w:val="38"/>
+        </w:rPr>
+        <w:tab/>
+        <w:t>.globl</w:t>
+      </w:r>
+      <w:r>
+        <w:rPr>
+          <w:rFonts w:ascii="Arial" w:hAnsi="Arial" w:cs="Arial"/>
+          <w:color w:val="262626"/>
+          <w:sz w:val="38"/>
+          <w:szCs w:val="38"/>
+        </w:rPr>
+        <w:tab/>
+        <w:t>start</w:t>
+      </w:r>
+    </w:p>
+    <w:p>
+      <w:pPr>
+        <w:widowControl w:val="0"/>
+        <w:tabs>
+          <w:tab w:val="left" w:pos="220"/>
+          <w:tab w:val="left" w:pos="720"/>
+        </w:tabs>
+        <w:autoSpaceDE w:val="0"/>
+        <w:autoSpaceDN w:val="0"/>
+        <w:adjustRightInd w:val="0"/>
+        <w:spacing w:after="373"/>
+        <w:rPr>
+          <w:rFonts w:ascii="Arial" w:hAnsi="Arial" w:cs="Arial"/>
+          <w:color w:val="262626"/>
+          <w:sz w:val="38"/>
+          <w:szCs w:val="38"/>
+        </w:rPr>
+      </w:pPr>
+      <w:r>
+        <w:rPr>
+          <w:rFonts w:ascii="Menlo Regular" w:hAnsi="Menlo Regular" w:cs="Menlo Regular"/>
+          <w:color w:val="000000"/>
+          <w:sz w:val="22"/>
+          <w:szCs w:val="22"/>
+        </w:rPr>
+        <w:t>Vma: (link address) 00100000</w:t>
+      </w:r>
+    </w:p>
+    <w:p>
+      <w:pPr>
+        <w:widowControl w:val="0"/>
+        <w:tabs>
+          <w:tab w:val="left" w:pos="220"/>
+          <w:tab w:val="left" w:pos="720"/>
+        </w:tabs>
+        <w:autoSpaceDE w:val="0"/>
+        <w:autoSpaceDN w:val="0"/>
+        <w:adjustRightInd w:val="0"/>
+        <w:spacing w:after="373"/>
+        <w:rPr>
+          <w:rFonts w:ascii="Arial" w:hAnsi="Arial" w:cs="Arial"/>
+          <w:color w:val="262626"/>
+          <w:sz w:val="38"/>
+          <w:szCs w:val="38"/>
+        </w:rPr>
+      </w:pPr>
+    </w:p>
+    <w:p>
+      <w:pPr>
+        <w:widowControl w:val="0"/>
+        <w:tabs>
+          <w:tab w:val="left" w:pos="220"/>
+          <w:tab w:val="left" w:pos="720"/>
+        </w:tabs>
+        <w:autoSpaceDE w:val="0"/>
+        <w:autoSpaceDN w:val="0"/>
+        <w:adjustRightInd w:val="0"/>
+        <w:spacing w:after="373"/>
+        <w:rPr>
+          <w:rFonts w:ascii="Arial" w:hAnsi="Arial" w:cs="Arial"/>
+          <w:color w:val="262626"/>
+          <w:sz w:val="38"/>
+          <w:szCs w:val="38"/>
+        </w:rPr>
+      </w:pPr>
+    </w:p>
+    <w:p>
+      <w:pPr>
+        <w:widowControl w:val="0"/>
+        <w:tabs>
+          <w:tab w:val="left" w:pos="220"/>
+          <w:tab w:val="left" w:pos="720"/>
+        </w:tabs>
+        <w:autoSpaceDE w:val="0"/>
+        <w:autoSpaceDN w:val="0"/>
+        <w:adjustRightInd w:val="0"/>
+        <w:spacing w:after="373"/>
+        <w:rPr>
+          <w:rFonts w:ascii="Arial" w:hAnsi="Arial" w:cs="Arial"/>
+          <w:color w:val="262626"/>
+          <w:sz w:val="38"/>
+          <w:szCs w:val="38"/>
+        </w:rPr>
+      </w:pPr>
+    </w:p>
+    <w:p>
+      <w:pPr>
+        <w:widowControl w:val="0"/>
+        <w:numPr>
+          <w:ilvl w:val="0"/>
+          <w:numId w:val="1"/>
+        </w:numPr>
+        <w:tabs>
+          <w:tab w:val="left" w:pos="220"/>
+          <w:tab w:val="left" w:pos="720"/>
+        </w:tabs>
+        <w:autoSpaceDE w:val="0"/>
+        <w:autoSpaceDN w:val="0"/>
+        <w:adjustRightInd w:val="0"/>
+        <w:spacing w:after="373"/>
+        <w:ind w:hanging="720"/>
+        <w:rPr>
+          <w:rFonts w:ascii="Arial" w:hAnsi="Arial" w:cs="Arial"/>
+          <w:color w:val="262626"/>
+          <w:sz w:val="38"/>
+          <w:szCs w:val="38"/>
+        </w:rPr>
+      </w:pPr>
+      <w:r>
+        <w:rPr>
+          <w:rFonts w:ascii="Arial" w:hAnsi="Arial" w:cs="Arial"/>
+          <w:color w:val="262626"/>
+          <w:sz w:val="38"/>
+          <w:szCs w:val="38"/>
+        </w:rPr>
+        <w:t>How does the boot loader decide how many sectors it must read in order to fetch the entire kernel  +from disk? Where does it find this information?  +</w:t>
+      </w:r>
+    </w:p>
+    <w:p>
+      <w:pPr>
+        <w:widowControl w:val="0"/>
+        <w:tabs>
+          <w:tab w:val="left" w:pos="220"/>
+          <w:tab w:val="left" w:pos="720"/>
+        </w:tabs>
+        <w:autoSpaceDE w:val="0"/>
+        <w:autoSpaceDN w:val="0"/>
+        <w:adjustRightInd w:val="0"/>
+        <w:spacing w:after="373"/>
+        <w:rPr>
+          <w:rFonts w:ascii="Arial" w:hAnsi="Arial" w:cs="Arial"/>
+          <w:color w:val="262626"/>
+          <w:sz w:val="38"/>
+          <w:szCs w:val="38"/>
+        </w:rPr>
+      </w:pPr>
+      <w:r>
+        <w:rPr>
+          <w:rFonts w:ascii="Arial" w:hAnsi="Arial" w:cs="Arial"/>
+          <w:color w:val="262626"/>
+          <w:sz w:val="38"/>
+          <w:szCs w:val="38"/>
+        </w:rPr>
+        <w:t>#define ELFHDR</w:t>
+      </w:r>
+      <w:r>
+        <w:rPr>
+          <w:rFonts w:ascii="Arial" w:hAnsi="Arial" w:cs="Arial"/>
+          <w:color w:val="262626"/>
+          <w:sz w:val="38"/>
+          <w:szCs w:val="38"/>
+        </w:rPr>
+        <w:tab/>
+      </w:r>
+      <w:r>
+        <w:rPr>
+          <w:rFonts w:ascii="Arial" w:hAnsi="Arial" w:cs="Arial"/>
+          <w:color w:val="262626"/>
+          <w:sz w:val="38"/>
+          <w:szCs w:val="38"/>
+        </w:rPr>
+        <w:tab/>
+        <w:t>((elfhdr *) 0x20000)</w:t>
+      </w:r>
+    </w:p>
+    <w:p>
+      <w:pPr>
+        <w:widowControl w:val="0"/>
+        <w:tabs>
+          <w:tab w:val="left" w:pos="220"/>
+          <w:tab w:val="left" w:pos="720"/>
+        </w:tabs>
+        <w:autoSpaceDE w:val="0"/>
+        <w:autoSpaceDN w:val="0"/>
+        <w:adjustRightInd w:val="0"/>
+        <w:spacing w:after="373"/>
+        <w:rPr>
+          <w:rFonts w:ascii="Arial" w:hAnsi="Arial" w:cs="Arial"/>
+          <w:color w:val="262626"/>
+          <w:sz w:val="38"/>
+          <w:szCs w:val="38"/>
+        </w:rPr>
+      </w:pPr>
+      <w:r>
+        <w:rPr>
+          <w:rFonts w:ascii="Arial" w:hAnsi="Arial" w:cs="Arial"/>
+          <w:color w:val="262626"/>
+          <w:sz w:val="38"/>
+          <w:szCs w:val="38"/>
+        </w:rPr>
+        <w:t>readsection((uint32_t) ELFHDR, SECTOR_SIZE * 8, 0, dkernel);</w:t>
+      </w:r>
+    </w:p>
+    <w:p>
+      <w:pPr>
+        <w:widowControl w:val="0"/>
+        <w:tabs>
+          <w:tab w:val="left" w:pos="220"/>
+          <w:tab w:val="left" w:pos="720"/>
+        </w:tabs>
+        <w:autoSpaceDE w:val="0"/>
+        <w:autoSpaceDN w:val="0"/>
+        <w:adjustRightInd w:val="0"/>
+        <w:spacing w:after="373"/>
+        <w:rPr>
+          <w:rFonts w:ascii="Arial" w:hAnsi="Arial" w:cs="Arial"/>
+          <w:color w:val="262626"/>
+          <w:sz w:val="38"/>
+          <w:szCs w:val="38"/>
+        </w:rPr>
+      </w:pPr>
+      <w:r>
+        <w:rPr>
+          <w:rFonts w:ascii="Arial" w:hAnsi="Arial" w:cs="Arial"/>
+          <w:color w:val="262626"/>
+          <w:sz w:val="38"/>
+          <w:szCs w:val="38"/>
+        </w:rPr>
+        <w:t>-&gt;</w:t>
+      </w:r>
+      <w:r>
+        <w:rPr>
+          <w:rFonts w:ascii="Arial" w:hAnsi="Arial" w:cs="Arial"/>
+          <w:color w:val="262626"/>
+          <w:sz w:val="38"/>
+          <w:szCs w:val="38"/>
+        </w:rPr>
+        <w:t xml:space="preserve"> </w:t>
+      </w:r>
+      <w:r>
+        <w:rPr>
+          <w:rFonts w:ascii="Arial" w:hAnsi="Arial" w:cs="Arial"/>
+          <w:color w:val="262626"/>
+          <w:sz w:val="38"/>
+          <w:szCs w:val="38"/>
+        </w:rPr>
+        <w:t>#define ELFHDR</w:t>
+      </w:r>
+      <w:r>
+        <w:rPr>
+          <w:rFonts w:ascii="Arial" w:hAnsi="Arial" w:cs="Arial"/>
+          <w:color w:val="262626"/>
+          <w:sz w:val="38"/>
+          <w:szCs w:val="38"/>
+        </w:rPr>
+        <w:tab/>
+      </w:r>
+      <w:r>
+        <w:rPr>
+          <w:rFonts w:ascii="Arial" w:hAnsi="Arial" w:cs="Arial"/>
+          <w:color w:val="262626"/>
+          <w:sz w:val="38"/>
+          <w:szCs w:val="38"/>
+        </w:rPr>
+        <w:tab/>
+        <w:t>((elfhdr *) 0x20000)</w:t>
+      </w:r>
+      <w:r>
+        <w:rPr>
+          <w:rFonts w:ascii="Arial" w:hAnsi="Arial" w:cs="Arial"/>
+          <w:color w:val="262626"/>
+          <w:sz w:val="38"/>
+          <w:szCs w:val="38"/>
+        </w:rPr>
+        <w:t xml:space="preserve"> in boot1main.c</w:t>
+      </w:r>
+    </w:p>
+    <w:p>
+      <w:pPr>
+        <w:rPr>
+          <w:lang w:eastAsia="zh-CN"/>
+        </w:rPr>
+      </w:pPr>
+    </w:p>
+    <w:p>
+      <w:pPr>
+        <w:rPr>
+          <w:lang w:eastAsia="zh-CN"/>
+        </w:rPr>
+      </w:pPr>
+    </w:p>
+    <w:p>
+      <w:pPr>
+        <w:widowControl w:val="0"/>
+        <w:autoSpaceDE w:val="0"/>
+        <w:autoSpaceDN w:val="0"/>
+        <w:adjustRightInd w:val="0"/>
+        <w:spacing w:after="240"/>
+        <w:rPr>
+          <w:rFonts w:ascii="Times" w:hAnsi="Times" w:cs="Times"/>
+        </w:rPr>
+      </w:pPr>
+      <w:r>
+        <w:rPr>
+          <w:rFonts w:ascii="Arial" w:hAnsi="Arial" w:cs="Arial"/>
+          <w:b/>
+          <w:bCs/>
+          <w:color w:val="262626"/>
+          <w:sz w:val="48"/>
+          <w:szCs w:val="48"/>
+        </w:rPr>
+        <w:t xml:space="preserve">Question B </w:t>
+      </w:r>
+    </w:p>
+    <w:p>
+      <w:pPr>
+        <w:widowControl w:val="0"/>
+        <w:autoSpaceDE w:val="0"/>
+        <w:autoSpaceDN w:val="0"/>
+        <w:adjustRightInd w:val="0"/>
+        <w:spacing w:after="240"/>
+        <w:rPr>
+          <w:rFonts w:ascii="Times" w:hAnsi="Times" w:cs="Times"/>
+        </w:rPr>
+      </w:pPr>
+      <w:r>
+        <w:rPr>
+          <w:rFonts w:ascii="Arial" w:hAnsi="Arial" w:cs="Arial"/>
+          <w:color w:val="262626"/>
+          <w:sz w:val="38"/>
+          <w:szCs w:val="38"/>
+        </w:rPr>
+        <w:t xml:space="preserve">1. </w:t>
+      </w:r>
+      <w:r>
+        <w:rPr>
+          <w:rFonts w:ascii="Arial" w:hAnsi="Arial" w:cs="Arial"/>
+          <w:color w:val="262626"/>
+          <w:sz w:val="48"/>
+          <w:szCs w:val="48"/>
+        </w:rPr>
+        <w:t xml:space="preserve">Explain the interface between </w:t>
+      </w:r>
+      <w:r>
+        <w:rPr>
+          <w:rFonts w:ascii="Courier New" w:hAnsi="Courier New" w:cs="Courier New"/>
+          <w:color w:val="B80E3D"/>
+          <w:sz w:val="42"/>
+          <w:szCs w:val="42"/>
+        </w:rPr>
+        <w:t xml:space="preserve">dprintf.c </w:t>
+      </w:r>
+      <w:r>
+        <w:rPr>
+          <w:rFonts w:ascii="Arial" w:hAnsi="Arial" w:cs="Arial"/>
+          <w:color w:val="262626"/>
+          <w:sz w:val="48"/>
+          <w:szCs w:val="48"/>
+        </w:rPr>
+        <w:t xml:space="preserve">and </w:t>
+      </w:r>
+      <w:r>
+        <w:rPr>
+          <w:rFonts w:ascii="Courier New" w:hAnsi="Courier New" w:cs="Courier New"/>
+          <w:color w:val="B80E3D"/>
+          <w:sz w:val="42"/>
+          <w:szCs w:val="42"/>
+        </w:rPr>
+        <w:t xml:space="preserve">console.c </w:t>
+      </w:r>
+      <w:r>
+        <w:rPr>
+          <w:rFonts w:ascii="Arial" w:hAnsi="Arial" w:cs="Arial"/>
+          <w:color w:val="262626"/>
+          <w:sz w:val="48"/>
+          <w:szCs w:val="48"/>
+        </w:rPr>
+        <w:t xml:space="preserve">. Specifically, what function does </w:t>
+      </w:r>
+      <w:r>
+        <w:rPr>
+          <w:rFonts w:ascii="Courier New" w:hAnsi="Courier New" w:cs="Courier New"/>
+          <w:color w:val="B80E3D"/>
+          <w:sz w:val="42"/>
+          <w:szCs w:val="42"/>
+        </w:rPr>
+        <w:t xml:space="preserve">console.c </w:t>
+      </w:r>
+      <w:r>
+        <w:rPr>
+          <w:rFonts w:ascii="Arial" w:hAnsi="Arial" w:cs="Arial"/>
+          <w:color w:val="262626"/>
+          <w:sz w:val="48"/>
+          <w:szCs w:val="48"/>
+        </w:rPr>
+        <w:t xml:space="preserve">export? How is this function used by </w:t>
+      </w:r>
+      <w:r>
+        <w:rPr>
+          <w:rFonts w:ascii="Courier New" w:hAnsi="Courier New" w:cs="Courier New"/>
+          <w:color w:val="B80E3D"/>
+          <w:sz w:val="42"/>
+          <w:szCs w:val="42"/>
+        </w:rPr>
+        <w:t xml:space="preserve">dprintf.c </w:t>
+      </w:r>
+      <w:r>
+        <w:rPr>
+          <w:rFonts w:ascii="Arial" w:hAnsi="Arial" w:cs="Arial"/>
+          <w:color w:val="262626"/>
+          <w:sz w:val="48"/>
+          <w:szCs w:val="48"/>
+        </w:rPr>
+        <w:t xml:space="preserve">? </w:t>
+      </w:r>
+    </w:p>
+    <w:p>
+      <w:pPr>
+        <w:widowControl w:val="0"/>
+        <w:autoSpaceDE w:val="0"/>
+        <w:autoSpaceDN w:val="0"/>
+        <w:adjustRightInd w:val="0"/>
+        <w:spacing w:after="240"/>
+        <w:rPr>
+          <w:rFonts w:ascii="Times" w:hAnsi="Times" w:cs="Times"/>
+        </w:rPr>
+      </w:pPr>
+      <w:r>
+        <w:rPr>
+          <w:rFonts w:ascii="Arial" w:hAnsi="Arial" w:cs="Arial"/>
+          <w:color w:val="262626"/>
+          <w:sz w:val="38"/>
+          <w:szCs w:val="38"/>
+        </w:rPr>
+        <w:t xml:space="preserve">2. </w:t>
+      </w:r>
+      <w:r>
+        <w:rPr>
+          <w:rFonts w:ascii="Arial" w:hAnsi="Arial" w:cs="Arial"/>
+          <w:color w:val="262626"/>
+          <w:sz w:val="48"/>
+          <w:szCs w:val="48"/>
+        </w:rPr>
+        <w:t>Explainthefollowingfrom</w:t>
+      </w:r>
+      <w:r>
+        <w:rPr>
+          <w:rFonts w:ascii="Courier New" w:hAnsi="Courier New" w:cs="Courier New"/>
+          <w:color w:val="B80E3D"/>
+          <w:sz w:val="42"/>
+          <w:szCs w:val="42"/>
+        </w:rPr>
+        <w:t>video.c</w:t>
+      </w:r>
+      <w:r>
+        <w:rPr>
+          <w:rFonts w:ascii="Arial" w:hAnsi="Arial" w:cs="Arial"/>
+          <w:color w:val="262626"/>
+          <w:sz w:val="48"/>
+          <w:szCs w:val="48"/>
+        </w:rPr>
+        <w:t xml:space="preserve">: </w:t>
+      </w:r>
+    </w:p>
+    <w:p>
+      <w:pPr>
+        <w:rPr>
+          <w:lang w:eastAsia="zh-CN"/>
+        </w:rPr>
+      </w:pPr>
     </w:p>
     <w:sectPr>
       <w:pgSz w:w="11900" w:h="16840"/>
@@ -14,6 +1297,276 @@
     </w:sectPr>
   </w:body>
 </w:document>
+</file>
+
+<file path=word/numbering.xml><?xml version="1.0" encoding="utf-8"?>
+<w:numbering xmlns:wpc="http://schemas.microsoft.com/office/word/2010/wordprocessingCanvas" xmlns:mo="http://schemas.microsoft.com/office/mac/office/2008/main" xmlns:mc="http://schemas.openxmlformats.org/markup-compatibility/2006" xmlns:mv="urn:schemas-microsoft-com:mac:vml" xmlns:o="urn:schemas-microsoft-com:office:office" xmlns:r="http://schemas.openxmlformats.org/officeDocument/2006/relationships" xmlns:m="http://schemas.openxmlformats.org/officeDocument/2006/math" xmlns:v="urn:schemas-microsoft-com:vml" xmlns:wp14="http://schemas.microsoft.com/office/word/2010/wordprocessingDrawing" xmlns:wp="http://schemas.openxmlformats.org/drawingml/2006/wordprocessingDrawing" xmlns:w10="urn:schemas-microsoft-com:office:word" xmlns:w="http://schemas.openxmlformats.org/wordprocessingml/2006/main" xmlns:w14="http://schemas.microsoft.com/office/word/2010/wordml" xmlns:wpg="http://schemas.microsoft.com/office/word/2010/wordprocessingGroup" xmlns:wpi="http://schemas.microsoft.com/office/word/2010/wordprocessingInk" xmlns:wne="http://schemas.microsoft.com/office/word/2006/wordml" xmlns:wps="http://schemas.microsoft.com/office/word/2010/wordprocessingShape" mc:Ignorable="w14 wp14">
+  <w:abstractNum w:abstractNumId="0">
+    <w:nsid w:val="00000001"/>
+    <w:multiLevelType w:val="hybridMultilevel"/>
+    <w:tmpl w:val="00000001"/>
+    <w:lvl w:ilvl="0" w:tplc="00000001">
+      <w:start w:val="1"/>
+      <w:numFmt w:val="decimal"/>
+      <w:lvlText w:val="%1."/>
+      <w:lvlJc w:val="left"/>
+      <w:pPr>
+        <w:ind w:left="720" w:hanging="360"/>
+      </w:pPr>
+    </w:lvl>
+    <w:lvl w:ilvl="1" w:tplc="FFFFFFFF">
+      <w:numFmt w:val="decimal"/>
+      <w:lvlText w:val=""/>
+      <w:lvlJc w:val="left"/>
+    </w:lvl>
+    <w:lvl w:ilvl="2" w:tplc="FFFFFFFF">
+      <w:numFmt w:val="decimal"/>
+      <w:lvlText w:val=""/>
+      <w:lvlJc w:val="left"/>
+    </w:lvl>
+    <w:lvl w:ilvl="3" w:tplc="FFFFFFFF">
+      <w:numFmt w:val="decimal"/>
+      <w:lvlText w:val=""/>
+      <w:lvlJc w:val="left"/>
+    </w:lvl>
+    <w:lvl w:ilvl="4" w:tplc="FFFFFFFF">
+      <w:numFmt w:val="decimal"/>
+      <w:lvlText w:val=""/>
+      <w:lvlJc w:val="left"/>
+    </w:lvl>
+    <w:lvl w:ilvl="5" w:tplc="FFFFFFFF">
+      <w:numFmt w:val="decimal"/>
+      <w:lvlText w:val=""/>
+      <w:lvlJc w:val="left"/>
+    </w:lvl>
+    <w:lvl w:ilvl="6" w:tplc="FFFFFFFF">
+      <w:numFmt w:val="decimal"/>
+      <w:lvlText w:val=""/>
+      <w:lvlJc w:val="left"/>
+    </w:lvl>
+    <w:lvl w:ilvl="7" w:tplc="FFFFFFFF">
+      <w:numFmt w:val="decimal"/>
+      <w:lvlText w:val=""/>
+      <w:lvlJc w:val="left"/>
+    </w:lvl>
+    <w:lvl w:ilvl="8" w:tplc="FFFFFFFF">
+      <w:numFmt w:val="decimal"/>
+      <w:lvlText w:val=""/>
+      <w:lvlJc w:val="left"/>
+    </w:lvl>
+  </w:abstractNum>
+  <w:abstractNum w:abstractNumId="1">
+    <w:nsid w:val="0CBC4B83"/>
+    <w:multiLevelType w:val="hybridMultilevel"/>
+    <w:tmpl w:val="E126F3BC"/>
+    <w:lvl w:ilvl="0" w:tplc="270C7AC2">
+      <w:start w:val="2"/>
+      <w:numFmt w:val="bullet"/>
+      <w:lvlText w:val=""/>
+      <w:lvlJc w:val="left"/>
+      <w:pPr>
+        <w:ind w:left="820" w:hanging="460"/>
+      </w:pPr>
+      <w:rPr>
+        <w:rFonts w:ascii="Wingdings" w:eastAsiaTheme="minorEastAsia" w:hAnsi="Wingdings" w:cs="Arial" w:hint="default"/>
+      </w:rPr>
+    </w:lvl>
+    <w:lvl w:ilvl="1" w:tplc="04090003" w:tentative="1">
+      <w:start w:val="1"/>
+      <w:numFmt w:val="bullet"/>
+      <w:lvlText w:val="o"/>
+      <w:lvlJc w:val="left"/>
+      <w:pPr>
+        <w:ind w:left="1440" w:hanging="360"/>
+      </w:pPr>
+      <w:rPr>
+        <w:rFonts w:ascii="Courier New" w:hAnsi="Courier New" w:cs="Courier New" w:hint="default"/>
+      </w:rPr>
+    </w:lvl>
+    <w:lvl w:ilvl="2" w:tplc="04090005" w:tentative="1">
+      <w:start w:val="1"/>
+      <w:numFmt w:val="bullet"/>
+      <w:lvlText w:val=""/>
+      <w:lvlJc w:val="left"/>
+      <w:pPr>
+        <w:ind w:left="2160" w:hanging="360"/>
+      </w:pPr>
+      <w:rPr>
+        <w:rFonts w:ascii="Wingdings" w:hAnsi="Wingdings" w:hint="default"/>
+      </w:rPr>
+    </w:lvl>
+    <w:lvl w:ilvl="3" w:tplc="04090001" w:tentative="1">
+      <w:start w:val="1"/>
+      <w:numFmt w:val="bullet"/>
+      <w:lvlText w:val=""/>
+      <w:lvlJc w:val="left"/>
+      <w:pPr>
+        <w:ind w:left="2880" w:hanging="360"/>
+      </w:pPr>
+      <w:rPr>
+        <w:rFonts w:ascii="Symbol" w:hAnsi="Symbol" w:hint="default"/>
+      </w:rPr>
+    </w:lvl>
+    <w:lvl w:ilvl="4" w:tplc="04090003" w:tentative="1">
+      <w:start w:val="1"/>
+      <w:numFmt w:val="bullet"/>
+      <w:lvlText w:val="o"/>
+      <w:lvlJc w:val="left"/>
+      <w:pPr>
+        <w:ind w:left="3600" w:hanging="360"/>
+      </w:pPr>
+      <w:rPr>
+        <w:rFonts w:ascii="Courier New" w:hAnsi="Courier New" w:cs="Courier New" w:hint="default"/>
+      </w:rPr>
+    </w:lvl>
+    <w:lvl w:ilvl="5" w:tplc="04090005" w:tentative="1">
+      <w:start w:val="1"/>
+      <w:numFmt w:val="bullet"/>
+      <w:lvlText w:val=""/>
+      <w:lvlJc w:val="left"/>
+      <w:pPr>
+        <w:ind w:left="4320" w:hanging="360"/>
+      </w:pPr>
+      <w:rPr>
+        <w:rFonts w:ascii="Wingdings" w:hAnsi="Wingdings" w:hint="default"/>
+      </w:rPr>
+    </w:lvl>
+    <w:lvl w:ilvl="6" w:tplc="04090001" w:tentative="1">
+      <w:start w:val="1"/>
+      <w:numFmt w:val="bullet"/>
+      <w:lvlText w:val=""/>
+      <w:lvlJc w:val="left"/>
+      <w:pPr>
+        <w:ind w:left="5040" w:hanging="360"/>
+      </w:pPr>
+      <w:rPr>
+        <w:rFonts w:ascii="Symbol" w:hAnsi="Symbol" w:hint="default"/>
+      </w:rPr>
+    </w:lvl>
+    <w:lvl w:ilvl="7" w:tplc="04090003" w:tentative="1">
+      <w:start w:val="1"/>
+      <w:numFmt w:val="bullet"/>
+      <w:lvlText w:val="o"/>
+      <w:lvlJc w:val="left"/>
+      <w:pPr>
+        <w:ind w:left="5760" w:hanging="360"/>
+      </w:pPr>
+      <w:rPr>
+        <w:rFonts w:ascii="Courier New" w:hAnsi="Courier New" w:cs="Courier New" w:hint="default"/>
+      </w:rPr>
+    </w:lvl>
+    <w:lvl w:ilvl="8" w:tplc="04090005" w:tentative="1">
+      <w:start w:val="1"/>
+      <w:numFmt w:val="bullet"/>
+      <w:lvlText w:val=""/>
+      <w:lvlJc w:val="left"/>
+      <w:pPr>
+        <w:ind w:left="6480" w:hanging="360"/>
+      </w:pPr>
+      <w:rPr>
+        <w:rFonts w:ascii="Wingdings" w:hAnsi="Wingdings" w:hint="default"/>
+      </w:rPr>
+    </w:lvl>
+  </w:abstractNum>
+  <w:abstractNum w:abstractNumId="2">
+    <w:nsid w:val="57E1254F"/>
+    <w:multiLevelType w:val="hybridMultilevel"/>
+    <w:tmpl w:val="FE6E7A80"/>
+    <w:lvl w:ilvl="0" w:tplc="7A769C5C">
+      <w:start w:val="1"/>
+      <w:numFmt w:val="decimal"/>
+      <w:lvlText w:val="%1."/>
+      <w:lvlJc w:val="left"/>
+      <w:pPr>
+        <w:ind w:left="720" w:hanging="360"/>
+      </w:pPr>
+      <w:rPr>
+        <w:rFonts w:asciiTheme="minorHAnsi" w:hAnsiTheme="minorHAnsi" w:cstheme="minorBidi" w:hint="default"/>
+      </w:rPr>
+    </w:lvl>
+    <w:lvl w:ilvl="1" w:tplc="04090019" w:tentative="1">
+      <w:start w:val="1"/>
+      <w:numFmt w:val="lowerLetter"/>
+      <w:lvlText w:val="%2."/>
+      <w:lvlJc w:val="left"/>
+      <w:pPr>
+        <w:ind w:left="1440" w:hanging="360"/>
+      </w:pPr>
+    </w:lvl>
+    <w:lvl w:ilvl="2" w:tplc="0409001B" w:tentative="1">
+      <w:start w:val="1"/>
+      <w:numFmt w:val="lowerRoman"/>
+      <w:lvlText w:val="%3."/>
+      <w:lvlJc w:val="right"/>
+      <w:pPr>
+        <w:ind w:left="2160" w:hanging="180"/>
+      </w:pPr>
+    </w:lvl>
+    <w:lvl w:ilvl="3" w:tplc="0409000F" w:tentative="1">
+      <w:start w:val="1"/>
+      <w:numFmt w:val="decimal"/>
+      <w:lvlText w:val="%4."/>
+      <w:lvlJc w:val="left"/>
+      <w:pPr>
+        <w:ind w:left="2880" w:hanging="360"/>
+      </w:pPr>
+    </w:lvl>
+    <w:lvl w:ilvl="4" w:tplc="04090019" w:tentative="1">
+      <w:start w:val="1"/>
+      <w:numFmt w:val="lowerLetter"/>
+      <w:lvlText w:val="%5."/>
+      <w:lvlJc w:val="left"/>
+      <w:pPr>
+        <w:ind w:left="3600" w:hanging="360"/>
+      </w:pPr>
+    </w:lvl>
+    <w:lvl w:ilvl="5" w:tplc="0409001B" w:tentative="1">
+      <w:start w:val="1"/>
+      <w:numFmt w:val="lowerRoman"/>
+      <w:lvlText w:val="%6."/>
+      <w:lvlJc w:val="right"/>
+      <w:pPr>
+        <w:ind w:left="4320" w:hanging="180"/>
+      </w:pPr>
+    </w:lvl>
+    <w:lvl w:ilvl="6" w:tplc="0409000F" w:tentative="1">
+      <w:start w:val="1"/>
+      <w:numFmt w:val="decimal"/>
+      <w:lvlText w:val="%7."/>
+      <w:lvlJc w:val="left"/>
+      <w:pPr>
+        <w:ind w:left="5040" w:hanging="360"/>
+      </w:pPr>
+    </w:lvl>
+    <w:lvl w:ilvl="7" w:tplc="04090019" w:tentative="1">
+      <w:start w:val="1"/>
+      <w:numFmt w:val="lowerLetter"/>
+      <w:lvlText w:val="%8."/>
+      <w:lvlJc w:val="left"/>
+      <w:pPr>
+        <w:ind w:left="5760" w:hanging="360"/>
+      </w:pPr>
+    </w:lvl>
+    <w:lvl w:ilvl="8" w:tplc="0409001B" w:tentative="1">
+      <w:start w:val="1"/>
+      <w:numFmt w:val="lowerRoman"/>
+      <w:lvlText w:val="%9."/>
+      <w:lvlJc w:val="right"/>
+      <w:pPr>
+        <w:ind w:left="6480" w:hanging="180"/>
+      </w:pPr>
+    </w:lvl>
+  </w:abstractNum>
+  <w:num w:numId="1">
+    <w:abstractNumId w:val="0"/>
+  </w:num>
+  <w:num w:numId="2">
+    <w:abstractNumId w:val="1"/>
+  </w:num>
+  <w:num w:numId="3">
+    <w:abstractNumId w:val="2"/>
+  </w:num>
+</w:numbering>
 </file>
 
 <file path=word/styles.xml><?xml version="1.0" encoding="utf-8"?>
@@ -198,6 +1751,44 @@
     <w:uiPriority w:val="99"/>
     <w:semiHidden/>
     <w:unhideWhenUsed/>
+  </w:style>
+  <w:style w:type="paragraph" w:styleId="BalloonText">
+    <w:name w:val="Balloon Text"/>
+    <w:basedOn w:val="Normal"/>
+    <w:link w:val="BalloonTextChar"/>
+    <w:uiPriority w:val="99"/>
+    <w:semiHidden/>
+    <w:unhideWhenUsed/>
+    <w:rsid w:val="0082600A"/>
+    <w:rPr>
+      <w:rFonts w:ascii="Lucida Grande" w:hAnsi="Lucida Grande"/>
+      <w:sz w:val="18"/>
+      <w:szCs w:val="18"/>
+    </w:rPr>
+  </w:style>
+  <w:style w:type="character" w:customStyle="1" w:styleId="BalloonTextChar">
+    <w:name w:val="Balloon Text Char"/>
+    <w:basedOn w:val="DefaultParagraphFont"/>
+    <w:link w:val="BalloonText"/>
+    <w:uiPriority w:val="99"/>
+    <w:semiHidden/>
+    <w:rsid w:val="0082600A"/>
+    <w:rPr>
+      <w:rFonts w:ascii="Lucida Grande" w:hAnsi="Lucida Grande"/>
+      <w:sz w:val="18"/>
+      <w:szCs w:val="18"/>
+    </w:rPr>
+  </w:style>
+  <w:style w:type="paragraph" w:styleId="ListParagraph">
+    <w:name w:val="List Paragraph"/>
+    <w:basedOn w:val="Normal"/>
+    <w:uiPriority w:val="34"/>
+    <w:qFormat/>
+    <w:rsid w:val="005C6C2A"/>
+    <w:pPr>
+      <w:ind w:left="720"/>
+      <w:contextualSpacing/>
+    </w:pPr>
   </w:style>
 </w:styles>
 </file>
@@ -384,6 +1975,44 @@
     <w:uiPriority w:val="99"/>
     <w:semiHidden/>
     <w:unhideWhenUsed/>
+  </w:style>
+  <w:style w:type="paragraph" w:styleId="BalloonText">
+    <w:name w:val="Balloon Text"/>
+    <w:basedOn w:val="Normal"/>
+    <w:link w:val="BalloonTextChar"/>
+    <w:uiPriority w:val="99"/>
+    <w:semiHidden/>
+    <w:unhideWhenUsed/>
+    <w:rsid w:val="0082600A"/>
+    <w:rPr>
+      <w:rFonts w:ascii="Lucida Grande" w:hAnsi="Lucida Grande"/>
+      <w:sz w:val="18"/>
+      <w:szCs w:val="18"/>
+    </w:rPr>
+  </w:style>
+  <w:style w:type="character" w:customStyle="1" w:styleId="BalloonTextChar">
+    <w:name w:val="Balloon Text Char"/>
+    <w:basedOn w:val="DefaultParagraphFont"/>
+    <w:link w:val="BalloonText"/>
+    <w:uiPriority w:val="99"/>
+    <w:semiHidden/>
+    <w:rsid w:val="0082600A"/>
+    <w:rPr>
+      <w:rFonts w:ascii="Lucida Grande" w:hAnsi="Lucida Grande"/>
+      <w:sz w:val="18"/>
+      <w:szCs w:val="18"/>
+    </w:rPr>
+  </w:style>
+  <w:style w:type="paragraph" w:styleId="ListParagraph">
+    <w:name w:val="List Paragraph"/>
+    <w:basedOn w:val="Normal"/>
+    <w:uiPriority w:val="34"/>
+    <w:qFormat/>
+    <w:rsid w:val="005C6C2A"/>
+    <w:pPr>
+      <w:ind w:left="720"/>
+      <w:contextualSpacing/>
+    </w:pPr>
   </w:style>
 </w:styles>
 </file>

</xml_diff>